<commit_message>
updated deliverables and version history
updated deliverables and version history for week 2 in PMP
</commit_message>
<xml_diff>
--- a/Project Management/Travel_PMP.docx
+++ b/Project Management/Travel_PMP.docx
@@ -1255,31 +1255,71 @@
           <w:tcPr>
             <w:tcW w:w="1555" w:type="dxa"/>
           </w:tcPr>
+          <w:p>
+            <w:r>
+              <w:rPr>
+                <w:sz w:val="28"/>
+                <w:szCs w:val="28"/>
+              </w:rPr>
+              <w:t>1.9</w:t>
+            </w:r>
+          </w:p>
+        </w:tc>
+        <w:tc>
+          <w:tcPr>
+            <w:tcW w:w="2423" w:type="dxa"/>
+          </w:tcPr>
+          <w:p>
+            <w:r>
+              <w:rPr>
+                <w:sz w:val="28"/>
+                <w:szCs w:val="28"/>
+              </w:rPr>
+              <w:t>Amira Hassan</w:t>
+            </w:r>
+          </w:p>
+        </w:tc>
+        <w:tc>
+          <w:tcPr>
+            <w:tcW w:w="1262" w:type="dxa"/>
+          </w:tcPr>
           <w:p/>
         </w:tc>
         <w:tc>
           <w:tcPr>
-            <w:tcW w:w="2423" w:type="dxa"/>
-          </w:tcPr>
-          <w:p/>
-        </w:tc>
-        <w:tc>
-          <w:tcPr>
-            <w:tcW w:w="1262" w:type="dxa"/>
-          </w:tcPr>
-          <w:p/>
-        </w:tc>
-        <w:tc>
-          <w:tcPr>
             <w:tcW w:w="3969" w:type="dxa"/>
           </w:tcPr>
-          <w:p/>
+          <w:p>
+            <w:pPr>
+              <w:rPr>
+                <w:sz w:val="28"/>
+                <w:szCs w:val="28"/>
+              </w:rPr>
+            </w:pPr>
+            <w:r>
+              <w:rPr>
+                <w:sz w:val="28"/>
+                <w:szCs w:val="28"/>
+              </w:rPr>
+              <w:t>DELIVERABLES</w:t>
+            </w:r>
+          </w:p>
         </w:tc>
         <w:tc>
           <w:tcPr>
             <w:tcW w:w="11715" w:type="dxa"/>
           </w:tcPr>
-          <w:p/>
+          <w:p>
+            <w:r>
+              <w:rPr>
+                <w:sz w:val="28"/>
+                <w:szCs w:val="28"/>
+              </w:rPr>
+              <w:t xml:space="preserve">updated deliverables for week 2 </w:t>
+            </w:r>
+            <w:bookmarkStart w:id="0" w:name="_GoBack"/>
+            <w:bookmarkEnd w:id="0"/>
+          </w:p>
         </w:tc>
       </w:tr>
     </w:tbl>
@@ -3173,11 +3213,56 @@
           </w:tcPr>
           <w:p>
             <w:pPr>
+              <w:jc w:val="center"/>
+              <w:rPr>
+                <w:sz w:val="28"/>
+                <w:szCs w:val="28"/>
+              </w:rPr>
+            </w:pPr>
+          </w:p>
+          <w:p>
+            <w:pPr>
+              <w:jc w:val="center"/>
               <w:rPr>
                 <w:sz w:val="44"/>
                 <w:szCs w:val="44"/>
               </w:rPr>
             </w:pPr>
+            <w:r>
+              <w:rPr>
+                <w:sz w:val="32"/>
+                <w:szCs w:val="32"/>
+              </w:rPr>
+              <w:t xml:space="preserve">Phase </w:t>
+            </w:r>
+            <w:r>
+              <w:rPr>
+                <w:sz w:val="32"/>
+                <w:szCs w:val="32"/>
+              </w:rPr>
+              <w:t>2</w:t>
+            </w:r>
+            <w:r>
+              <w:rPr>
+                <w:sz w:val="32"/>
+                <w:szCs w:val="32"/>
+              </w:rPr>
+              <w:t xml:space="preserve"> (week</w:t>
+            </w:r>
+            <w:r>
+              <w:rPr>
+                <w:sz w:val="32"/>
+                <w:szCs w:val="32"/>
+              </w:rPr>
+              <w:t>2</w:t>
+            </w:r>
+            <w:r>
+              <w:rPr>
+                <w:sz w:val="32"/>
+                <w:szCs w:val="32"/>
+              </w:rPr>
+              <w:t>)</w:t>
+            </w:r>
           </w:p>
         </w:tc>
         <w:tc>
@@ -3186,11 +3271,58 @@
           </w:tcPr>
           <w:p>
             <w:pPr>
+              <w:jc w:val="center"/>
+              <w:rPr>
+                <w:sz w:val="32"/>
+                <w:szCs w:val="32"/>
+              </w:rPr>
+            </w:pPr>
+            <w:r>
               <w:rPr>
                 <w:sz w:val="44"/>
                 <w:szCs w:val="44"/>
               </w:rPr>
-            </w:pPr>
+              <w:t xml:space="preserve">  </w:t>
+            </w:r>
+            <w:r>
+              <w:rPr>
+                <w:sz w:val="32"/>
+                <w:szCs w:val="32"/>
+              </w:rPr>
+              <w:t>SIQ</w:t>
+            </w:r>
+          </w:p>
+          <w:p>
+            <w:pPr>
+              <w:jc w:val="center"/>
+              <w:rPr>
+                <w:sz w:val="32"/>
+                <w:szCs w:val="32"/>
+              </w:rPr>
+            </w:pPr>
+            <w:r>
+              <w:rPr>
+                <w:sz w:val="32"/>
+                <w:szCs w:val="32"/>
+              </w:rPr>
+              <w:t>Software Requirement(SRS)</w:t>
+            </w:r>
+          </w:p>
+          <w:p>
+            <w:pPr>
+              <w:jc w:val="center"/>
+              <w:rPr>
+                <w:sz w:val="32"/>
+                <w:szCs w:val="32"/>
+              </w:rPr>
+            </w:pPr>
+            <w:r>
+              <w:rPr>
+                <w:sz w:val="32"/>
+                <w:szCs w:val="32"/>
+              </w:rPr>
+              <w:t>RTM</w:t>
+            </w:r>
           </w:p>
         </w:tc>
       </w:tr>
@@ -6013,7 +6145,7 @@
           <w:szCs w:val="40"/>
         </w:rPr>
       </w:pPr>
-      <w:bookmarkStart w:id="0" w:name="_Hlk162620909"/>
+      <w:bookmarkStart w:id="1" w:name="_Hlk162620909"/>
       <w:r>
         <w:rPr>
           <w:color w:val="0F4761" w:themeColor="accent1" w:themeShade="BF"/>
@@ -7063,7 +7195,7 @@
           </w:p>
         </w:tc>
       </w:tr>
-      <w:bookmarkEnd w:id="0"/>
+      <w:bookmarkEnd w:id="1"/>
     </w:tbl>
     <w:p>
       <w:pPr>
@@ -7098,7 +7230,7 @@
         </w:rPr>
         <w:t xml:space="preserve">  </w:t>
       </w:r>
-      <w:bookmarkStart w:id="1" w:name="_Hlk162620935"/>
+      <w:bookmarkStart w:id="2" w:name="_Hlk162620935"/>
       <w:r>
         <w:rPr>
           <w:rFonts w:cstheme="minorHAnsi"/>
@@ -7826,7 +7958,7 @@
         </w:rPr>
       </w:pPr>
     </w:p>
-    <w:bookmarkEnd w:id="1"/>
+    <w:bookmarkEnd w:id="2"/>
     <w:p>
       <w:pPr>
         <w:jc w:val="center"/>
@@ -7851,7 +7983,7 @@
           <w:szCs w:val="44"/>
         </w:rPr>
       </w:pPr>
-      <w:bookmarkStart w:id="2" w:name="_Hlk162620960"/>
+      <w:bookmarkStart w:id="3" w:name="_Hlk162620960"/>
       <w:r>
         <w:rPr>
           <w:color w:val="2C7FCE" w:themeColor="text2" w:themeTint="99"/>
@@ -7861,7 +7993,7 @@
         <w:lastRenderedPageBreak/>
         <w:t>5.3.3 RISK HANDLING</w:t>
       </w:r>
-      <w:bookmarkEnd w:id="2"/>
+      <w:bookmarkEnd w:id="3"/>
     </w:p>
     <w:p>
       <w:pPr>
@@ -7871,7 +8003,7 @@
           <w:szCs w:val="40"/>
         </w:rPr>
       </w:pPr>
-      <w:bookmarkStart w:id="3" w:name="_Hlk162620978"/>
+      <w:bookmarkStart w:id="4" w:name="_Hlk162620978"/>
       <w:r>
         <w:rPr>
           <w:sz w:val="40"/>
@@ -8228,7 +8360,7 @@
         <w:t>The Risk Manager will assign risk response activities to appropriate team members and is responsible for monitoring whether or not these activities are being completed and whether or not they are effective in reducing the probability or impact of a risk.</w:t>
       </w:r>
     </w:p>
-    <w:bookmarkEnd w:id="3"/>
+    <w:bookmarkEnd w:id="4"/>
     <w:p>
       <w:pPr>
         <w:jc w:val="both"/>
@@ -16579,8 +16711,6 @@
       <w:pPr>
         <w:spacing w:before="240" w:after="240"/>
       </w:pPr>
-      <w:bookmarkStart w:id="4" w:name="_GoBack"/>
-      <w:bookmarkEnd w:id="4"/>
     </w:p>
     <w:p>
       <w:pPr>

</xml_diff>